<commit_message>
Clases GUI para accesorios y configuraciones
- Diseño de clases GUI para modulos de accesorios y configuraciones.
- Correción a descripción y modelos de robustez y secuencia del CU
Registrar moneda.
</commit_message>
<xml_diff>
--- a/Diseño/Descripciones de Casos de Uso.docx
+++ b/Diseño/Descripciones de Casos de Uso.docx
@@ -11035,8 +11035,6 @@
               </w:rPr>
               <w:t xml:space="preserve"> y calcula gastos</w:t>
             </w:r>
-            <w:bookmarkStart w:id="10" w:name="_GoBack"/>
-            <w:bookmarkEnd w:id="10"/>
             <w:r>
               <w:rPr>
                 <w:rFonts w:cstheme="minorHAnsi"/>
@@ -11513,7 +11511,7 @@
                 <w:b/>
               </w:rPr>
             </w:pPr>
-            <w:bookmarkStart w:id="11" w:name="_Hlk523305860"/>
+            <w:bookmarkStart w:id="10" w:name="_Hlk523305860"/>
             <w:r>
               <w:rPr>
                 <w:rFonts w:cstheme="minorHAnsi"/>
@@ -12057,7 +12055,7 @@
           </w:p>
         </w:tc>
       </w:tr>
-      <w:bookmarkEnd w:id="11"/>
+      <w:bookmarkEnd w:id="10"/>
     </w:tbl>
     <w:p/>
     <w:p/>
@@ -16336,7 +16334,19 @@
               <w:rPr>
                 <w:rFonts w:cstheme="minorHAnsi"/>
               </w:rPr>
-              <w:t>El sistema solicita el registro de la moneda y notifica la operación al usuario.</w:t>
+              <w:t xml:space="preserve">El sistema </w:t>
+            </w:r>
+            <w:r>
+              <w:rPr>
+                <w:rFonts w:cstheme="minorHAnsi"/>
+              </w:rPr>
+              <w:t xml:space="preserve">valida el campo, </w:t>
+            </w:r>
+            <w:r>
+              <w:rPr>
+                <w:rFonts w:cstheme="minorHAnsi"/>
+              </w:rPr>
+              <w:t>solicita el registro de la moneda y notifica la operación al usuario.</w:t>
             </w:r>
           </w:p>
         </w:tc>
@@ -16459,6 +16469,68 @@
               </w:rPr>
               <w:t>El sistema sale de la ventana de monedas.</w:t>
             </w:r>
+          </w:p>
+          <w:p>
+            <w:pPr>
+              <w:jc w:val="both"/>
+              <w:rPr>
+                <w:rFonts w:cstheme="minorHAnsi"/>
+              </w:rPr>
+            </w:pPr>
+          </w:p>
+          <w:p>
+            <w:pPr>
+              <w:jc w:val="both"/>
+              <w:rPr>
+                <w:rFonts w:cstheme="minorHAnsi"/>
+              </w:rPr>
+            </w:pPr>
+            <w:r>
+              <w:rPr>
+                <w:rFonts w:cstheme="minorHAnsi"/>
+              </w:rPr>
+              <w:t>El campo no es válido.</w:t>
+            </w:r>
+          </w:p>
+          <w:p>
+            <w:pPr>
+              <w:pStyle w:val="Prrafodelista"/>
+              <w:numPr>
+                <w:ilvl w:val="1"/>
+                <w:numId w:val="76"/>
+              </w:numPr>
+              <w:jc w:val="both"/>
+              <w:rPr>
+                <w:rFonts w:cstheme="minorHAnsi"/>
+              </w:rPr>
+            </w:pPr>
+            <w:r>
+              <w:rPr>
+                <w:rFonts w:cstheme="minorHAnsi"/>
+              </w:rPr>
+              <w:t>El sistema muestra un mensaje indicando que el nombre es incorrecto, y cómo corregirlo.</w:t>
+            </w:r>
+          </w:p>
+          <w:p>
+            <w:pPr>
+              <w:pStyle w:val="Prrafodelista"/>
+              <w:numPr>
+                <w:ilvl w:val="2"/>
+                <w:numId w:val="76"/>
+              </w:numPr>
+              <w:jc w:val="both"/>
+              <w:rPr>
+                <w:rFonts w:cstheme="minorHAnsi"/>
+              </w:rPr>
+            </w:pPr>
+            <w:r>
+              <w:rPr>
+                <w:rFonts w:cstheme="minorHAnsi"/>
+              </w:rPr>
+              <w:t>El usuario general regresa al paso 5 del flujo normal.</w:t>
+            </w:r>
+            <w:bookmarkStart w:id="11" w:name="_GoBack"/>
+            <w:bookmarkEnd w:id="11"/>
           </w:p>
         </w:tc>
       </w:tr>
@@ -17475,6 +17547,7 @@
               <w:rPr>
                 <w:rFonts w:cstheme="minorHAnsi"/>
               </w:rPr>
+              <w:lastRenderedPageBreak/>
               <w:t>No se pudo establecer o se perdió la conexión con el servidor.</w:t>
             </w:r>
           </w:p>
@@ -23922,9 +23995,9 @@
   </w:abstractNum>
   <w:abstractNum w:abstractNumId="63" w15:restartNumberingAfterBreak="0">
     <w:nsid w:val="6937256B"/>
-    <w:multiLevelType w:val="hybridMultilevel"/>
-    <w:tmpl w:val="9FE45894"/>
-    <w:lvl w:ilvl="0" w:tplc="080A000F">
+    <w:multiLevelType w:val="multilevel"/>
+    <w:tmpl w:val="230AAC8A"/>
+    <w:lvl w:ilvl="0">
       <w:start w:val="1"/>
       <w:numFmt w:val="decimal"/>
       <w:lvlText w:val="%1."/>
@@ -23936,77 +24009,109 @@
         <w:rFonts w:hint="default"/>
       </w:rPr>
     </w:lvl>
-    <w:lvl w:ilvl="1" w:tplc="080A0019" w:tentative="1">
-      <w:start w:val="1"/>
-      <w:numFmt w:val="lowerLetter"/>
-      <w:lvlText w:val="%2."/>
-      <w:lvlJc w:val="left"/>
-      <w:pPr>
-        <w:ind w:left="1080" w:hanging="360"/>
-      </w:pPr>
-    </w:lvl>
-    <w:lvl w:ilvl="2" w:tplc="080A001B" w:tentative="1">
-      <w:start w:val="1"/>
-      <w:numFmt w:val="lowerRoman"/>
-      <w:lvlText w:val="%3."/>
-      <w:lvlJc w:val="right"/>
-      <w:pPr>
-        <w:ind w:left="1800" w:hanging="180"/>
-      </w:pPr>
-    </w:lvl>
-    <w:lvl w:ilvl="3" w:tplc="080A000F" w:tentative="1">
-      <w:start w:val="1"/>
-      <w:numFmt w:val="decimal"/>
-      <w:lvlText w:val="%4."/>
-      <w:lvlJc w:val="left"/>
-      <w:pPr>
-        <w:ind w:left="2520" w:hanging="360"/>
-      </w:pPr>
-    </w:lvl>
-    <w:lvl w:ilvl="4" w:tplc="080A0019" w:tentative="1">
-      <w:start w:val="1"/>
-      <w:numFmt w:val="lowerLetter"/>
-      <w:lvlText w:val="%5."/>
-      <w:lvlJc w:val="left"/>
-      <w:pPr>
-        <w:ind w:left="3240" w:hanging="360"/>
-      </w:pPr>
-    </w:lvl>
-    <w:lvl w:ilvl="5" w:tplc="080A001B" w:tentative="1">
-      <w:start w:val="1"/>
-      <w:numFmt w:val="lowerRoman"/>
-      <w:lvlText w:val="%6."/>
-      <w:lvlJc w:val="right"/>
-      <w:pPr>
-        <w:ind w:left="3960" w:hanging="180"/>
-      </w:pPr>
-    </w:lvl>
-    <w:lvl w:ilvl="6" w:tplc="080A000F" w:tentative="1">
-      <w:start w:val="1"/>
-      <w:numFmt w:val="decimal"/>
-      <w:lvlText w:val="%7."/>
-      <w:lvlJc w:val="left"/>
-      <w:pPr>
-        <w:ind w:left="4680" w:hanging="360"/>
-      </w:pPr>
-    </w:lvl>
-    <w:lvl w:ilvl="7" w:tplc="080A0019" w:tentative="1">
-      <w:start w:val="1"/>
-      <w:numFmt w:val="lowerLetter"/>
-      <w:lvlText w:val="%8."/>
-      <w:lvlJc w:val="left"/>
-      <w:pPr>
-        <w:ind w:left="5400" w:hanging="360"/>
-      </w:pPr>
-    </w:lvl>
-    <w:lvl w:ilvl="8" w:tplc="080A001B" w:tentative="1">
-      <w:start w:val="1"/>
-      <w:numFmt w:val="lowerRoman"/>
-      <w:lvlText w:val="%9."/>
-      <w:lvlJc w:val="right"/>
-      <w:pPr>
-        <w:ind w:left="6120" w:hanging="180"/>
-      </w:pPr>
+    <w:lvl w:ilvl="1">
+      <w:start w:val="1"/>
+      <w:numFmt w:val="decimal"/>
+      <w:isLgl/>
+      <w:lvlText w:val="%1.%2."/>
+      <w:lvlJc w:val="left"/>
+      <w:pPr>
+        <w:ind w:left="360" w:hanging="360"/>
+      </w:pPr>
+      <w:rPr>
+        <w:rFonts w:hint="default"/>
+      </w:rPr>
+    </w:lvl>
+    <w:lvl w:ilvl="2">
+      <w:start w:val="1"/>
+      <w:numFmt w:val="decimal"/>
+      <w:isLgl/>
+      <w:lvlText w:val="%1.%2.%3."/>
+      <w:lvlJc w:val="left"/>
+      <w:pPr>
+        <w:ind w:left="720" w:hanging="720"/>
+      </w:pPr>
+      <w:rPr>
+        <w:rFonts w:hint="default"/>
+      </w:rPr>
+    </w:lvl>
+    <w:lvl w:ilvl="3">
+      <w:start w:val="1"/>
+      <w:numFmt w:val="decimal"/>
+      <w:isLgl/>
+      <w:lvlText w:val="%1.%2.%3.%4."/>
+      <w:lvlJc w:val="left"/>
+      <w:pPr>
+        <w:ind w:left="720" w:hanging="720"/>
+      </w:pPr>
+      <w:rPr>
+        <w:rFonts w:hint="default"/>
+      </w:rPr>
+    </w:lvl>
+    <w:lvl w:ilvl="4">
+      <w:start w:val="1"/>
+      <w:numFmt w:val="decimal"/>
+      <w:isLgl/>
+      <w:lvlText w:val="%1.%2.%3.%4.%5."/>
+      <w:lvlJc w:val="left"/>
+      <w:pPr>
+        <w:ind w:left="1080" w:hanging="1080"/>
+      </w:pPr>
+      <w:rPr>
+        <w:rFonts w:hint="default"/>
+      </w:rPr>
+    </w:lvl>
+    <w:lvl w:ilvl="5">
+      <w:start w:val="1"/>
+      <w:numFmt w:val="decimal"/>
+      <w:isLgl/>
+      <w:lvlText w:val="%1.%2.%3.%4.%5.%6."/>
+      <w:lvlJc w:val="left"/>
+      <w:pPr>
+        <w:ind w:left="1080" w:hanging="1080"/>
+      </w:pPr>
+      <w:rPr>
+        <w:rFonts w:hint="default"/>
+      </w:rPr>
+    </w:lvl>
+    <w:lvl w:ilvl="6">
+      <w:start w:val="1"/>
+      <w:numFmt w:val="decimal"/>
+      <w:isLgl/>
+      <w:lvlText w:val="%1.%2.%3.%4.%5.%6.%7."/>
+      <w:lvlJc w:val="left"/>
+      <w:pPr>
+        <w:ind w:left="1440" w:hanging="1440"/>
+      </w:pPr>
+      <w:rPr>
+        <w:rFonts w:hint="default"/>
+      </w:rPr>
+    </w:lvl>
+    <w:lvl w:ilvl="7">
+      <w:start w:val="1"/>
+      <w:numFmt w:val="decimal"/>
+      <w:isLgl/>
+      <w:lvlText w:val="%1.%2.%3.%4.%5.%6.%7.%8."/>
+      <w:lvlJc w:val="left"/>
+      <w:pPr>
+        <w:ind w:left="1440" w:hanging="1440"/>
+      </w:pPr>
+      <w:rPr>
+        <w:rFonts w:hint="default"/>
+      </w:rPr>
+    </w:lvl>
+    <w:lvl w:ilvl="8">
+      <w:start w:val="1"/>
+      <w:numFmt w:val="decimal"/>
+      <w:isLgl/>
+      <w:lvlText w:val="%1.%2.%3.%4.%5.%6.%7.%8.%9."/>
+      <w:lvlJc w:val="left"/>
+      <w:pPr>
+        <w:ind w:left="1800" w:hanging="1800"/>
+      </w:pPr>
+      <w:rPr>
+        <w:rFonts w:hint="default"/>
+      </w:rPr>
     </w:lvl>
   </w:abstractNum>
   <w:abstractNum w:abstractNumId="64" w15:restartNumberingAfterBreak="0">
@@ -26965,4 +27070,16 @@
     </a:ext>
   </a:extLst>
 </a:theme>
+</file>
+
+<file path=customXml/item1.xml><?xml version="1.0" encoding="utf-8"?>
+<b:Sources xmlns:b="http://schemas.openxmlformats.org/officeDocument/2006/bibliography" xmlns="http://schemas.openxmlformats.org/officeDocument/2006/bibliography" SelectedStyle="\APASixthEditionOfficeOnline.xsl" StyleName="APA" Version="6"/>
+</file>
+
+<file path=customXml/itemProps1.xml><?xml version="1.0" encoding="utf-8"?>
+<ds:datastoreItem xmlns:ds="http://schemas.openxmlformats.org/officeDocument/2006/customXml" ds:itemID="{C1C7666A-50CF-4A1E-B779-284791BF7C61}">
+  <ds:schemaRefs>
+    <ds:schemaRef ds:uri="http://schemas.openxmlformats.org/officeDocument/2006/bibliography"/>
+  </ds:schemaRefs>
+</ds:datastoreItem>
 </file>
</xml_diff>